<commit_message>
Précisions Cours1 Début Cours2
</commit_message>
<xml_diff>
--- a/Fiche Support-Cours1.docx
+++ b/Fiche Support-Cours1.docx
@@ -299,7 +299,26 @@
               <w:t>Document de référence : Manuel Utilisateur TRIPOLI4</w:t>
             </w:r>
           </w:p>
-          <w:p/>
+          <w:p>
+            <w:pPr>
+              <w:rPr>
+                <w:u w:val="single"/>
+              </w:rPr>
+            </w:pPr>
+            <w:r>
+              <w:rPr>
+                <w:u w:val="single"/>
+              </w:rPr>
+              <w:t>Travaillez dans un dossier « tripoli »</w:t>
+            </w:r>
+          </w:p>
+          <w:p>
+            <w:pPr>
+              <w:rPr>
+                <w:u w:val="single"/>
+              </w:rPr>
+            </w:pPr>
+          </w:p>
         </w:tc>
       </w:tr>
       <w:tr>
@@ -328,7 +347,15 @@
               <w:outlineLvl w:val="0"/>
             </w:pPr>
             <w:r>
-              <w:t>1/ Prise en main du jdd A</w:t>
+              <w:t xml:space="preserve">1/ Prise en main du </w:t>
+            </w:r>
+            <w:proofErr w:type="spellStart"/>
+            <w:r>
+              <w:t>jdd</w:t>
+            </w:r>
+            <w:proofErr w:type="spellEnd"/>
+            <w:r>
+              <w:t xml:space="preserve"> A</w:t>
             </w:r>
             <w:r>
               <w:t xml:space="preserve"> – expérience GODIVA (boule critique – 94%</w:t>
@@ -458,7 +485,21 @@
               <w:rPr>
                 <w:b/>
               </w:rPr>
-              <w:t xml:space="preserve"> &lt;bib_path_file&gt;</w:t>
+              <w:t xml:space="preserve"> &lt;</w:t>
+            </w:r>
+            <w:proofErr w:type="spellStart"/>
+            <w:r>
+              <w:rPr>
+                <w:b/>
+              </w:rPr>
+              <w:t>bib_path_file</w:t>
+            </w:r>
+            <w:proofErr w:type="spellEnd"/>
+            <w:r>
+              <w:rPr>
+                <w:b/>
+              </w:rPr>
+              <w:t>&gt;</w:t>
             </w:r>
             <w:r>
               <w:rPr>
@@ -494,7 +535,15 @@
               </w:numPr>
             </w:pPr>
             <w:r>
-              <w:t>&lt;bib_path_file&gt; = t4path.jef2 </w:t>
+              <w:t>&lt;</w:t>
+            </w:r>
+            <w:proofErr w:type="spellStart"/>
+            <w:r>
+              <w:t>bib_path_file</w:t>
+            </w:r>
+            <w:proofErr w:type="spellEnd"/>
+            <w:r>
+              <w:t>&gt; = t4path.jef2 </w:t>
             </w:r>
             <w:r>
               <w:t xml:space="preserve"> </w:t>
@@ -524,7 +573,15 @@
               </w:numPr>
             </w:pPr>
             <w:r>
-              <w:t>&lt;bib_path_file&gt; = t4</w:t>
+              <w:t>&lt;</w:t>
+            </w:r>
+            <w:proofErr w:type="spellStart"/>
+            <w:r>
+              <w:t>bib_path_file</w:t>
+            </w:r>
+            <w:proofErr w:type="spellEnd"/>
+            <w:r>
+              <w:t>&gt; = t4</w:t>
             </w:r>
             <w:r>
               <w:t>path.endl</w:t>
@@ -554,7 +611,15 @@
               </w:numPr>
             </w:pPr>
             <w:r>
-              <w:t>&lt;bib_path_file&gt; = t4path.</w:t>
+              <w:t>&lt;</w:t>
+            </w:r>
+            <w:proofErr w:type="spellStart"/>
+            <w:r>
+              <w:t>bib_path_file</w:t>
+            </w:r>
+            <w:proofErr w:type="spellEnd"/>
+            <w:r>
+              <w:t>&gt; = t4path.</w:t>
             </w:r>
             <w:r>
               <w:t>endfb6</w:t>
@@ -592,7 +657,21 @@
               <w:rPr>
                 <w:b/>
               </w:rPr>
-              <w:t>L’argument « -s &lt;autopModel&gt;</w:t>
+              <w:t>L’argument « -s &lt;</w:t>
+            </w:r>
+            <w:proofErr w:type="spellStart"/>
+            <w:r>
+              <w:rPr>
+                <w:b/>
+              </w:rPr>
+              <w:t>autopModel</w:t>
+            </w:r>
+            <w:proofErr w:type="spellEnd"/>
+            <w:r>
+              <w:rPr>
+                <w:b/>
+              </w:rPr>
+              <w:t>&gt;</w:t>
             </w:r>
             <w:r>
               <w:rPr>
@@ -634,8 +713,16 @@
               <w:rPr>
                 <w:b/>
               </w:rPr>
-              <w:t xml:space="preserve"> autopModel</w:t>
-            </w:r>
+              <w:t xml:space="preserve"> </w:t>
+            </w:r>
+            <w:proofErr w:type="spellStart"/>
+            <w:r>
+              <w:rPr>
+                <w:b/>
+              </w:rPr>
+              <w:t>autopModel</w:t>
+            </w:r>
+            <w:proofErr w:type="spellEnd"/>
             <w:r>
               <w:t xml:space="preserve"> &gt; = </w:t>
             </w:r>
@@ -676,8 +763,16 @@
               <w:rPr>
                 <w:b/>
               </w:rPr>
-              <w:t xml:space="preserve"> autopModel</w:t>
-            </w:r>
+              <w:t xml:space="preserve"> </w:t>
+            </w:r>
+            <w:proofErr w:type="spellStart"/>
+            <w:r>
+              <w:rPr>
+                <w:b/>
+              </w:rPr>
+              <w:t>autopModel</w:t>
+            </w:r>
+            <w:proofErr w:type="spellEnd"/>
             <w:r>
               <w:t xml:space="preserve"> &gt; = </w:t>
             </w:r>
@@ -717,7 +812,49 @@
               <w:rPr>
                 <w:b/>
               </w:rPr>
-              <w:t>L’argument « -d &lt;jddFile &gt;» spécifie le nom du fichier de jdd à calculer : &lt;jddFile&gt;</w:t>
+              <w:t>L’argument « -d &lt;</w:t>
+            </w:r>
+            <w:proofErr w:type="spellStart"/>
+            <w:r>
+              <w:rPr>
+                <w:b/>
+              </w:rPr>
+              <w:t>jddFile</w:t>
+            </w:r>
+            <w:proofErr w:type="spellEnd"/>
+            <w:r>
+              <w:rPr>
+                <w:b/>
+              </w:rPr>
+              <w:t xml:space="preserve"> &gt;» spécifie le nom du fichier de </w:t>
+            </w:r>
+            <w:proofErr w:type="spellStart"/>
+            <w:r>
+              <w:rPr>
+                <w:b/>
+              </w:rPr>
+              <w:t>jdd</w:t>
+            </w:r>
+            <w:proofErr w:type="spellEnd"/>
+            <w:r>
+              <w:rPr>
+                <w:b/>
+              </w:rPr>
+              <w:t xml:space="preserve"> à calculer : &lt;</w:t>
+            </w:r>
+            <w:proofErr w:type="spellStart"/>
+            <w:r>
+              <w:rPr>
+                <w:b/>
+              </w:rPr>
+              <w:t>jddFile</w:t>
+            </w:r>
+            <w:proofErr w:type="spellEnd"/>
+            <w:r>
+              <w:rPr>
+                <w:b/>
+              </w:rPr>
+              <w:t>&gt;</w:t>
             </w:r>
           </w:p>
           <w:p/>
@@ -849,7 +986,15 @@
           </w:tcPr>
           <w:p>
             <w:r>
-              <w:t>Quel est le Keff obtenu avec l’estimateur KSTEP ?</w:t>
+              <w:t xml:space="preserve">Quel est le </w:t>
+            </w:r>
+            <w:proofErr w:type="spellStart"/>
+            <w:r>
+              <w:t>Keff</w:t>
+            </w:r>
+            <w:proofErr w:type="spellEnd"/>
+            <w:r>
+              <w:t xml:space="preserve"> obtenu avec l’estimateur KSTEP ?</w:t>
             </w:r>
           </w:p>
           <w:p/>
@@ -1051,7 +1196,11 @@
           </w:p>
           <w:p>
             <w:r>
-              <w:t>Le nombre d’histoires d’un code stochastique est représentatif du nombre de particules dont la « vie » sera simulée : de la naissance par une fission à la mort par une absorption. Le nombre d’histoires est spécifié dans les « </w:t>
+              <w:t xml:space="preserve">Le nombre d’histoires d’un code stochastique est représentatif du nombre de particules dont la « vie » sera simulée : de la naissance par une fission à la mort par une absorption. Le nombre d’histoires est spécifié dans </w:t>
+            </w:r>
+            <w:r>
+              <w:lastRenderedPageBreak/>
+              <w:t>les « </w:t>
             </w:r>
             <w:r>
               <w:rPr>
@@ -1060,42 +1209,91 @@
               <w:t>paramètres de simulation</w:t>
             </w:r>
             <w:r>
-              <w:t> » (voir slide 18)</w:t>
-            </w:r>
-          </w:p>
-          <w:p>
-            <w:pPr>
-              <w:rPr>
-                <w:b/>
-              </w:rPr>
-            </w:pPr>
-            <w:r>
-              <w:rPr>
-                <w:b/>
-              </w:rPr>
-              <w:lastRenderedPageBreak/>
-              <w:t>Chronométrez le jdd avec 1 000 000 d’histoires (1000 batch de 1000 histoires).</w:t>
-            </w:r>
-          </w:p>
-          <w:p>
-            <w:pPr>
-              <w:rPr>
-                <w:b/>
-              </w:rPr>
-            </w:pPr>
-            <w:r>
-              <w:rPr>
-                <w:b/>
-              </w:rPr>
-              <w:t>Chronométrez le jdd avec 4 000 000 d’histoires.</w:t>
-            </w:r>
-          </w:p>
-          <w:p>
-            <w:r>
-              <w:rPr>
-                <w:b/>
-              </w:rPr>
-              <w:t>Chronométrez le jdd avec 100 000 d’histoires.</w:t>
+              <w:t xml:space="preserve"> » (voir </w:t>
+            </w:r>
+            <w:proofErr w:type="spellStart"/>
+            <w:r>
+              <w:t>slide</w:t>
+            </w:r>
+            <w:proofErr w:type="spellEnd"/>
+            <w:r>
+              <w:t xml:space="preserve"> 18)</w:t>
+            </w:r>
+          </w:p>
+          <w:p>
+            <w:pPr>
+              <w:rPr>
+                <w:b/>
+              </w:rPr>
+            </w:pPr>
+            <w:r>
+              <w:rPr>
+                <w:b/>
+              </w:rPr>
+              <w:t xml:space="preserve">Chronométrez le </w:t>
+            </w:r>
+            <w:proofErr w:type="spellStart"/>
+            <w:r>
+              <w:rPr>
+                <w:b/>
+              </w:rPr>
+              <w:t>jdd</w:t>
+            </w:r>
+            <w:proofErr w:type="spellEnd"/>
+            <w:r>
+              <w:rPr>
+                <w:b/>
+              </w:rPr>
+              <w:t xml:space="preserve"> avec 1 000 000 d’histoires (1000 batch de 1000 histoires).</w:t>
+            </w:r>
+          </w:p>
+          <w:p>
+            <w:pPr>
+              <w:rPr>
+                <w:b/>
+              </w:rPr>
+            </w:pPr>
+            <w:r>
+              <w:rPr>
+                <w:b/>
+              </w:rPr>
+              <w:t xml:space="preserve">Chronométrez le </w:t>
+            </w:r>
+            <w:proofErr w:type="spellStart"/>
+            <w:r>
+              <w:rPr>
+                <w:b/>
+              </w:rPr>
+              <w:t>jdd</w:t>
+            </w:r>
+            <w:proofErr w:type="spellEnd"/>
+            <w:r>
+              <w:rPr>
+                <w:b/>
+              </w:rPr>
+              <w:t xml:space="preserve"> avec 4 000 000 d’histoires.</w:t>
+            </w:r>
+          </w:p>
+          <w:p>
+            <w:r>
+              <w:rPr>
+                <w:b/>
+              </w:rPr>
+              <w:t xml:space="preserve">Chronométrez le </w:t>
+            </w:r>
+            <w:proofErr w:type="spellStart"/>
+            <w:r>
+              <w:rPr>
+                <w:b/>
+              </w:rPr>
+              <w:t>jdd</w:t>
+            </w:r>
+            <w:proofErr w:type="spellEnd"/>
+            <w:r>
+              <w:rPr>
+                <w:b/>
+              </w:rPr>
+              <w:t xml:space="preserve"> avec 100 000 d’histoires.</w:t>
             </w:r>
           </w:p>
         </w:tc>
@@ -1268,7 +1466,15 @@
           </w:tcPr>
           <w:p>
             <w:r>
-              <w:t>Combien faudrait-il d’histoires pour avoir un écart statistique de 5 pcm ?</w:t>
+              <w:t xml:space="preserve">Combien faudrait-il d’histoires pour avoir un écart statistique de 5 </w:t>
+            </w:r>
+            <w:proofErr w:type="spellStart"/>
+            <w:r>
+              <w:t>pcm</w:t>
+            </w:r>
+            <w:proofErr w:type="spellEnd"/>
+            <w:r>
+              <w:t> ?</w:t>
             </w:r>
           </w:p>
           <w:p/>
@@ -1398,7 +1604,23 @@
               <w:t>définition des compositions</w:t>
             </w:r>
             <w:r>
-              <w:t> » du jdd (voir slide 18). Leur unité est 10</w:t>
+              <w:t xml:space="preserve"> » du </w:t>
+            </w:r>
+            <w:proofErr w:type="spellStart"/>
+            <w:r>
+              <w:t>jdd</w:t>
+            </w:r>
+            <w:proofErr w:type="spellEnd"/>
+            <w:r>
+              <w:t xml:space="preserve"> (voir </w:t>
+            </w:r>
+            <w:proofErr w:type="spellStart"/>
+            <w:r>
+              <w:t>slide</w:t>
+            </w:r>
+            <w:proofErr w:type="spellEnd"/>
+            <w:r>
+              <w:t xml:space="preserve"> 18). Leur unité est 10</w:t>
             </w:r>
             <w:r>
               <w:rPr>
@@ -2028,11 +2250,19 @@
                 <w:b/>
               </w:rPr>
             </w:pPr>
-            <w:r>
-              <w:rPr>
-                <w:b/>
-              </w:rPr>
-              <w:t>Laplacien géométrique en géométrie sphérique :</w:t>
+            <w:proofErr w:type="spellStart"/>
+            <w:r>
+              <w:rPr>
+                <w:b/>
+              </w:rPr>
+              <w:t>Laplacien</w:t>
+            </w:r>
+            <w:proofErr w:type="spellEnd"/>
+            <w:r>
+              <w:rPr>
+                <w:b/>
+              </w:rPr>
+              <w:t xml:space="preserve"> géométrique en géométrie sphérique :</w:t>
             </w:r>
           </w:p>
           <w:p>
@@ -2067,9 +2297,9 @@
                   <o:lock v:ext="edit" aspectratio="t"/>
                 </v:shapetype>
                 <v:shape id="_x0000_i1025" type="#_x0000_t75" style="width:73.85pt;height:43pt" o:ole="">
-                  <v:imagedata r:id="rId7" o:title=""/>
+                  <v:imagedata r:id="rId9" o:title=""/>
                 </v:shape>
-                <o:OLEObject Type="Embed" ProgID="Equation.3" ShapeID="_x0000_i1025" DrawAspect="Content" ObjectID="_1444167216" r:id="rId8"/>
+                <o:OLEObject Type="Embed" ProgID="Equation.3" ShapeID="_x0000_i1025" DrawAspect="Content" ObjectID="_1444196713" r:id="rId10"/>
               </w:object>
             </w:r>
           </w:p>
@@ -2079,11 +2309,19 @@
                 <w:b/>
               </w:rPr>
             </w:pPr>
-            <w:r>
-              <w:rPr>
-                <w:b/>
-              </w:rPr>
-              <w:t>Laplacien matière :</w:t>
+            <w:proofErr w:type="spellStart"/>
+            <w:r>
+              <w:rPr>
+                <w:b/>
+              </w:rPr>
+              <w:t>Laplacien</w:t>
+            </w:r>
+            <w:proofErr w:type="spellEnd"/>
+            <w:r>
+              <w:rPr>
+                <w:b/>
+              </w:rPr>
+              <w:t xml:space="preserve"> matière :</w:t>
             </w:r>
           </w:p>
           <w:p>
@@ -2096,9 +2334,9 @@
               </w:rPr>
               <w:object w:dxaOrig="1500" w:dyaOrig="660">
                 <v:shape id="_x0000_i1026" type="#_x0000_t75" style="width:74.8pt;height:32.75pt" o:ole="">
-                  <v:imagedata r:id="rId9" o:title=""/>
+                  <v:imagedata r:id="rId11" o:title=""/>
                 </v:shape>
-                <o:OLEObject Type="Embed" ProgID="Equation.3" ShapeID="_x0000_i1026" DrawAspect="Content" ObjectID="_1444167217" r:id="rId10"/>
+                <o:OLEObject Type="Embed" ProgID="Equation.3" ShapeID="_x0000_i1026" DrawAspect="Content" ObjectID="_1444196714" r:id="rId12"/>
               </w:object>
             </w:r>
           </w:p>
@@ -2130,9 +2368,9 @@
               </w:rPr>
               <w:object w:dxaOrig="999" w:dyaOrig="680">
                 <v:shape id="_x0000_i1027" type="#_x0000_t75" style="width:49.55pt;height:33.65pt" o:ole="">
-                  <v:imagedata r:id="rId11" o:title=""/>
+                  <v:imagedata r:id="rId13" o:title=""/>
                 </v:shape>
-                <o:OLEObject Type="Embed" ProgID="Equation.3" ShapeID="_x0000_i1027" DrawAspect="Content" ObjectID="_1444167218" r:id="rId12"/>
+                <o:OLEObject Type="Embed" ProgID="Equation.3" ShapeID="_x0000_i1027" DrawAspect="Content" ObjectID="_1444196715" r:id="rId14"/>
               </w:object>
             </w:r>
           </w:p>
@@ -2150,9 +2388,9 @@
               </w:rPr>
               <w:object w:dxaOrig="300" w:dyaOrig="360">
                 <v:shape id="_x0000_i1028" type="#_x0000_t75" style="width:14.95pt;height:17.75pt" o:ole="">
-                  <v:imagedata r:id="rId13" o:title=""/>
+                  <v:imagedata r:id="rId15" o:title=""/>
                 </v:shape>
-                <o:OLEObject Type="Embed" ProgID="Equation.3" ShapeID="_x0000_i1028" DrawAspect="Content" ObjectID="_1444167219" r:id="rId14"/>
+                <o:OLEObject Type="Embed" ProgID="Equation.3" ShapeID="_x0000_i1028" DrawAspect="Content" ObjectID="_1444196716" r:id="rId16"/>
               </w:object>
             </w:r>
             <w:r>
@@ -2164,9 +2402,9 @@
               </w:rPr>
               <w:object w:dxaOrig="1380" w:dyaOrig="360">
                 <v:shape id="_x0000_i1029" type="#_x0000_t75" style="width:69.2pt;height:17.75pt" o:ole="">
-                  <v:imagedata r:id="rId15" o:title=""/>
+                  <v:imagedata r:id="rId17" o:title=""/>
                 </v:shape>
-                <o:OLEObject Type="Embed" ProgID="Equation.3" ShapeID="_x0000_i1029" DrawAspect="Content" ObjectID="_1444167220" r:id="rId16"/>
+                <o:OLEObject Type="Embed" ProgID="Equation.3" ShapeID="_x0000_i1029" DrawAspect="Content" ObjectID="_1444196717" r:id="rId18"/>
               </w:object>
             </w:r>
           </w:p>
@@ -2412,7 +2650,19 @@
           </w:tcPr>
           <w:p>
             <w:r>
-              <w:t>Créez 5 jdd différents avec les noms et les enrichissements massiques E</w:t>
+              <w:t xml:space="preserve">Créez 5 </w:t>
+            </w:r>
+            <w:proofErr w:type="spellStart"/>
+            <w:r>
+              <w:t>jdd</w:t>
+            </w:r>
+            <w:proofErr w:type="spellEnd"/>
+            <w:r>
+              <w:t xml:space="preserve"> différents avec les noms et les enrichissements massiques </w:t>
+            </w:r>
+            <w:proofErr w:type="spellStart"/>
+            <w:r>
+              <w:t>E</w:t>
             </w:r>
             <w:r>
               <w:rPr>
@@ -2420,6 +2670,7 @@
               </w:rPr>
               <w:t>wt</w:t>
             </w:r>
+            <w:proofErr w:type="spellEnd"/>
             <w:r>
               <w:rPr>
                 <w:vertAlign w:val="subscript"/>
@@ -2475,6 +2726,7 @@
                       <w:b/>
                     </w:rPr>
                   </w:pPr>
+                  <w:proofErr w:type="spellStart"/>
                   <w:r>
                     <w:rPr>
                       <w:b/>
@@ -2488,6 +2740,7 @@
                     </w:rPr>
                     <w:t>wt</w:t>
                   </w:r>
+                  <w:proofErr w:type="spellEnd"/>
                 </w:p>
               </w:tc>
             </w:tr>
@@ -2622,7 +2875,15 @@
               <w:t>C</w:t>
             </w:r>
             <w:r>
-              <w:t>alculez ces 5 jdd avec Tripoli.</w:t>
+              <w:t xml:space="preserve">alculez ces 5 </w:t>
+            </w:r>
+            <w:proofErr w:type="spellStart"/>
+            <w:r>
+              <w:t>jdd</w:t>
+            </w:r>
+            <w:proofErr w:type="spellEnd"/>
+            <w:r>
+              <w:t xml:space="preserve"> avec Tripoli.</w:t>
             </w:r>
           </w:p>
         </w:tc>
@@ -2709,7 +2970,15 @@
           </w:tcPr>
           <w:p>
             <w:r>
-              <w:t>Quel est le Keff obtenu pour chaque enrichissement ?</w:t>
+              <w:t xml:space="preserve">Quel est le </w:t>
+            </w:r>
+            <w:proofErr w:type="spellStart"/>
+            <w:r>
+              <w:t>Keff</w:t>
+            </w:r>
+            <w:proofErr w:type="spellEnd"/>
+            <w:r>
+              <w:t xml:space="preserve"> obtenu pour chaque enrichissement ?</w:t>
             </w:r>
           </w:p>
           <w:p/>
@@ -2787,6 +3056,7 @@
                       <w:b/>
                     </w:rPr>
                   </w:pPr>
+                  <w:proofErr w:type="spellStart"/>
                   <w:r>
                     <w:rPr>
                       <w:b/>
@@ -2800,6 +3070,7 @@
                     </w:rPr>
                     <w:t>wt</w:t>
                   </w:r>
+                  <w:proofErr w:type="spellEnd"/>
                 </w:p>
               </w:tc>
               <w:tc>
@@ -2813,12 +3084,14 @@
                       <w:b/>
                     </w:rPr>
                   </w:pPr>
+                  <w:proofErr w:type="spellStart"/>
                   <w:r>
                     <w:rPr>
                       <w:b/>
                     </w:rPr>
                     <w:t>Keff</w:t>
                   </w:r>
+                  <w:proofErr w:type="spellEnd"/>
                 </w:p>
               </w:tc>
             </w:tr>
@@ -3073,7 +3346,23 @@
               <w:t>définition de la géométrie</w:t>
             </w:r>
             <w:r>
-              <w:t xml:space="preserve">» du jdd (voir slide 18). </w:t>
+              <w:t xml:space="preserve">» du </w:t>
+            </w:r>
+            <w:proofErr w:type="spellStart"/>
+            <w:r>
+              <w:t>jdd</w:t>
+            </w:r>
+            <w:proofErr w:type="spellEnd"/>
+            <w:r>
+              <w:t xml:space="preserve"> (voir </w:t>
+            </w:r>
+            <w:proofErr w:type="spellStart"/>
+            <w:r>
+              <w:t>slide</w:t>
+            </w:r>
+            <w:proofErr w:type="spellEnd"/>
+            <w:r>
+              <w:t xml:space="preserve"> 18). </w:t>
             </w:r>
             <w:r>
               <w:t>L’unité de distance en vigueur dans Tripoli est le cm.</w:t>
@@ -3102,7 +3391,14 @@
               <w:rPr>
                 <w:b/>
               </w:rPr>
-              <w:t xml:space="preserve"> le rayon R</w:t>
+              <w:t xml:space="preserve"> le rayon </w:t>
+            </w:r>
+            <w:proofErr w:type="spellStart"/>
+            <w:r>
+              <w:rPr>
+                <w:b/>
+              </w:rPr>
+              <w:t>R</w:t>
             </w:r>
             <w:r>
               <w:rPr>
@@ -3111,6 +3407,7 @@
               </w:rPr>
               <w:t>crit</w:t>
             </w:r>
+            <w:proofErr w:type="spellEnd"/>
             <w:r>
               <w:rPr>
                 <w:b/>
@@ -3313,6 +3610,7 @@
                       <w:b/>
                     </w:rPr>
                   </w:pPr>
+                  <w:proofErr w:type="spellStart"/>
                   <w:r>
                     <w:rPr>
                       <w:b/>
@@ -3326,6 +3624,7 @@
                     </w:rPr>
                     <w:t>wt</w:t>
                   </w:r>
+                  <w:proofErr w:type="spellEnd"/>
                 </w:p>
               </w:tc>
               <w:tc>
@@ -3382,6 +3681,7 @@
                       <w:b/>
                     </w:rPr>
                   </w:pPr>
+                  <w:proofErr w:type="spellStart"/>
                   <w:r>
                     <w:rPr>
                       <w:b/>
@@ -3395,6 +3695,7 @@
                     </w:rPr>
                     <w:t>crit</w:t>
                   </w:r>
+                  <w:proofErr w:type="spellEnd"/>
                   <w:r>
                     <w:rPr>
                       <w:b/>
@@ -3631,7 +3932,11 @@
           <w:p>
             <w:r>
               <w:lastRenderedPageBreak/>
-              <w:t>Tracez R</w:t>
+              <w:t xml:space="preserve">Tracez </w:t>
+            </w:r>
+            <w:proofErr w:type="spellStart"/>
+            <w:r>
+              <w:t>R</w:t>
             </w:r>
             <w:r>
               <w:rPr>
@@ -3639,6 +3944,7 @@
               </w:rPr>
               <w:t>crit</w:t>
             </w:r>
+            <w:proofErr w:type="spellEnd"/>
             <w:r>
               <w:t xml:space="preserve"> en fonction de </w:t>
             </w:r>
@@ -3653,11 +3959,19 @@
             <w:r>
               <w:t xml:space="preserve">(un tableur : </w:t>
             </w:r>
-            <w:r>
-              <w:rPr>
-                <w:b/>
-              </w:rPr>
-              <w:t xml:space="preserve">libreoffice </w:t>
+            <w:proofErr w:type="spellStart"/>
+            <w:r>
+              <w:rPr>
+                <w:b/>
+              </w:rPr>
+              <w:t>libreoffice</w:t>
+            </w:r>
+            <w:proofErr w:type="spellEnd"/>
+            <w:r>
+              <w:rPr>
+                <w:b/>
+              </w:rPr>
+              <w:t xml:space="preserve"> </w:t>
             </w:r>
             <w:r>
               <w:rPr>
@@ -3665,20 +3979,30 @@
               </w:rPr>
               <w:t>--</w:t>
             </w:r>
+            <w:proofErr w:type="spellStart"/>
             <w:r>
               <w:rPr>
                 <w:b/>
               </w:rPr>
               <w:t>calc</w:t>
             </w:r>
+            <w:proofErr w:type="spellEnd"/>
             <w:r>
               <w:t xml:space="preserve"> ou bien </w:t>
             </w:r>
-            <w:r>
-              <w:rPr>
-                <w:b/>
-              </w:rPr>
-              <w:t>google doc</w:t>
+            <w:proofErr w:type="spellStart"/>
+            <w:r>
+              <w:rPr>
+                <w:b/>
+              </w:rPr>
+              <w:t>google</w:t>
+            </w:r>
+            <w:proofErr w:type="spellEnd"/>
+            <w:r>
+              <w:rPr>
+                <w:b/>
+              </w:rPr>
+              <w:t xml:space="preserve"> doc</w:t>
             </w:r>
             <w:r>
               <w:t>)</w:t>
@@ -3735,8 +4059,13 @@
           </w:tcPr>
           <w:p>
             <w:r>
-              <w:t xml:space="preserve">Ecrivez l’équation du transport à symétrie sphérique (invariance selon </w:t>
-            </w:r>
+              <w:t xml:space="preserve">Ecrivez l’équation du transport à symétrie sphérique (invariance </w:t>
+            </w:r>
+            <w:proofErr w:type="gramStart"/>
+            <w:r>
+              <w:t xml:space="preserve">selon </w:t>
+            </w:r>
+            <w:proofErr w:type="gramEnd"/>
             <m:oMath>
               <m:acc>
                 <m:accPr>
@@ -3765,7 +4094,15 @@
           </w:p>
           <w:p>
             <w:r>
-              <w:t>(voir slide 8)</w:t>
+              <w:t xml:space="preserve">(voir </w:t>
+            </w:r>
+            <w:proofErr w:type="spellStart"/>
+            <w:r>
+              <w:t>slide</w:t>
+            </w:r>
+            <w:proofErr w:type="spellEnd"/>
+            <w:r>
+              <w:t xml:space="preserve"> 8)</w:t>
             </w:r>
           </w:p>
           <w:p/>
@@ -3816,7 +4153,15 @@
               <w:t>neutronique</w:t>
             </w:r>
             <w:r>
-              <w:t xml:space="preserve"> (voir slide 15)</w:t>
+              <w:t xml:space="preserve"> (voir </w:t>
+            </w:r>
+            <w:proofErr w:type="spellStart"/>
+            <w:r>
+              <w:t>slide</w:t>
+            </w:r>
+            <w:proofErr w:type="spellEnd"/>
+            <w:r>
+              <w:t xml:space="preserve"> 15)</w:t>
             </w:r>
           </w:p>
           <w:p/>
@@ -3866,9 +4211,9 @@
               </w:rPr>
               <w:object w:dxaOrig="2400" w:dyaOrig="680">
                 <v:shape id="_x0000_i1030" type="#_x0000_t75" style="width:119.7pt;height:33.65pt" o:ole="">
-                  <v:imagedata r:id="rId17" o:title=""/>
+                  <v:imagedata r:id="rId19" o:title=""/>
                 </v:shape>
-                <o:OLEObject Type="Embed" ProgID="Equation.3" ShapeID="_x0000_i1030" DrawAspect="Content" ObjectID="_1444167221" r:id="rId18"/>
+                <o:OLEObject Type="Embed" ProgID="Equation.3" ShapeID="_x0000_i1030" DrawAspect="Content" ObjectID="_1444196718" r:id="rId20"/>
               </w:object>
             </w:r>
           </w:p>
@@ -3955,20 +4300,36 @@
             <w:r>
               <w:t xml:space="preserve">En introduisant le flux solution, identifiez dans l’équation la notion de </w:t>
             </w:r>
-            <w:r>
-              <w:rPr>
-                <w:b/>
-              </w:rPr>
-              <w:t>laplacien géométrique</w:t>
+            <w:proofErr w:type="spellStart"/>
+            <w:r>
+              <w:rPr>
+                <w:b/>
+              </w:rPr>
+              <w:t>laplacien</w:t>
+            </w:r>
+            <w:proofErr w:type="spellEnd"/>
+            <w:r>
+              <w:rPr>
+                <w:b/>
+              </w:rPr>
+              <w:t xml:space="preserve"> géométrique</w:t>
             </w:r>
             <w:r>
               <w:t xml:space="preserve"> et la notion de </w:t>
             </w:r>
-            <w:r>
-              <w:rPr>
-                <w:b/>
-              </w:rPr>
-              <w:t>laplacien matière</w:t>
+            <w:proofErr w:type="spellStart"/>
+            <w:r>
+              <w:rPr>
+                <w:b/>
+              </w:rPr>
+              <w:t>laplacien</w:t>
+            </w:r>
+            <w:proofErr w:type="spellEnd"/>
+            <w:r>
+              <w:rPr>
+                <w:b/>
+              </w:rPr>
+              <w:t xml:space="preserve"> matière</w:t>
             </w:r>
             <w:r>
               <w:rPr>
@@ -3980,7 +4341,11 @@
           <w:p/>
           <w:p>
             <w:r>
-              <w:t>Calculez R</w:t>
+              <w:t xml:space="preserve">Calculez </w:t>
+            </w:r>
+            <w:proofErr w:type="spellStart"/>
+            <w:r>
+              <w:t>R</w:t>
             </w:r>
             <w:r>
               <w:rPr>
@@ -3988,6 +4353,7 @@
               </w:rPr>
               <w:t>crit</w:t>
             </w:r>
+            <w:proofErr w:type="spellEnd"/>
             <w:r>
               <w:t xml:space="preserve"> en fonction des sections efficaces</w:t>
             </w:r>
@@ -4200,7 +4566,11 @@
           </w:tcPr>
           <w:p>
             <w:r>
-              <w:t>Tracez R</w:t>
+              <w:t xml:space="preserve">Tracez </w:t>
+            </w:r>
+            <w:proofErr w:type="spellStart"/>
+            <w:r>
+              <w:t>R</w:t>
             </w:r>
             <w:r>
               <w:rPr>
@@ -4208,6 +4578,7 @@
               </w:rPr>
               <w:t>crit</w:t>
             </w:r>
+            <w:proofErr w:type="spellEnd"/>
             <w:r>
               <w:t xml:space="preserve"> théorique en fonction de </w:t>
             </w:r>
@@ -4297,12 +4668,22 @@
                   <w:r>
                     <w:sym w:font="Symbol" w:char="F073"/>
                   </w:r>
+                  <w:proofErr w:type="spellStart"/>
                   <w:r>
                     <w:rPr>
                       <w:vertAlign w:val="subscript"/>
                     </w:rPr>
-                    <w:t>tot,U</w:t>
-                  </w:r>
+                    <w:t>tot</w:t>
+                  </w:r>
+                  <w:proofErr w:type="gramStart"/>
+                  <w:r>
+                    <w:rPr>
+                      <w:vertAlign w:val="subscript"/>
+                    </w:rPr>
+                    <w:t>,U</w:t>
+                  </w:r>
+                  <w:proofErr w:type="spellEnd"/>
+                  <w:proofErr w:type="gramEnd"/>
                 </w:p>
               </w:tc>
               <w:tc>
@@ -4337,6 +4718,7 @@
                     </w:rPr>
                     <w:t>f</w:t>
                   </w:r>
+                  <w:proofErr w:type="gramStart"/>
                   <w:r>
                     <w:rPr>
                       <w:vertAlign w:val="subscript"/>
@@ -4349,6 +4731,7 @@
                     </w:rPr>
                     <w:t>5</w:t>
                   </w:r>
+                  <w:proofErr w:type="gramEnd"/>
                 </w:p>
               </w:tc>
               <w:tc>
@@ -4423,6 +4806,7 @@
                     </w:rPr>
                     <w:t>c</w:t>
                   </w:r>
+                  <w:proofErr w:type="gramStart"/>
                   <w:r>
                     <w:rPr>
                       <w:vertAlign w:val="subscript"/>
@@ -4435,6 +4819,7 @@
                     </w:rPr>
                     <w:t>8</w:t>
                   </w:r>
+                  <w:proofErr w:type="gramEnd"/>
                 </w:p>
               </w:tc>
               <w:tc>
@@ -4508,12 +4893,30 @@
           </w:p>
           <w:p>
             <w:r>
-              <w:t>Comparez les valeurs de sections efficaces microscopiques indiquées ci-dessus avec les valeurs de JEF2 consultables avec l’outil JANIS (google).</w:t>
-            </w:r>
-          </w:p>
-          <w:p>
-            <w:r>
-              <w:t>Qu’en pensez vous ?</w:t>
+              <w:t>Comparez les valeurs de sections efficaces microscopiques indiquées ci-dessus avec les valeurs de JEF2 consultables avec l’outil JANIS (</w:t>
+            </w:r>
+            <w:proofErr w:type="spellStart"/>
+            <w:r>
+              <w:t>google</w:t>
+            </w:r>
+            <w:proofErr w:type="spellEnd"/>
+            <w:r>
+              <w:t>).</w:t>
+            </w:r>
+          </w:p>
+          <w:p>
+            <w:r>
+              <w:t xml:space="preserve">Qu’en </w:t>
+            </w:r>
+            <w:proofErr w:type="spellStart"/>
+            <w:proofErr w:type="gramStart"/>
+            <w:r>
+              <w:t>pensez vous</w:t>
+            </w:r>
+            <w:proofErr w:type="spellEnd"/>
+            <w:proofErr w:type="gramEnd"/>
+            <w:r>
+              <w:t> ?</w:t>
             </w:r>
           </w:p>
           <w:p/>
@@ -4611,12 +5014,22 @@
                   <w:r>
                     <w:sym w:font="Symbol" w:char="F073"/>
                   </w:r>
+                  <w:proofErr w:type="spellStart"/>
                   <w:r>
                     <w:rPr>
                       <w:vertAlign w:val="subscript"/>
                     </w:rPr>
-                    <w:t>tot,U</w:t>
-                  </w:r>
+                    <w:t>tot</w:t>
+                  </w:r>
+                  <w:proofErr w:type="gramStart"/>
+                  <w:r>
+                    <w:rPr>
+                      <w:vertAlign w:val="subscript"/>
+                    </w:rPr>
+                    <w:t>,U</w:t>
+                  </w:r>
+                  <w:proofErr w:type="spellEnd"/>
+                  <w:proofErr w:type="gramEnd"/>
                 </w:p>
               </w:tc>
               <w:tc>
@@ -4644,6 +5057,7 @@
                     </w:rPr>
                     <w:t>f</w:t>
                   </w:r>
+                  <w:proofErr w:type="gramStart"/>
                   <w:r>
                     <w:rPr>
                       <w:vertAlign w:val="subscript"/>
@@ -4656,6 +5070,7 @@
                     </w:rPr>
                     <w:t>5</w:t>
                   </w:r>
+                  <w:proofErr w:type="gramEnd"/>
                 </w:p>
               </w:tc>
               <w:tc>
@@ -4716,6 +5131,7 @@
                     </w:rPr>
                     <w:t>c</w:t>
                   </w:r>
+                  <w:proofErr w:type="gramStart"/>
                   <w:r>
                     <w:rPr>
                       <w:vertAlign w:val="subscript"/>
@@ -4728,6 +5144,7 @@
                     </w:rPr>
                     <w:t>8</w:t>
                   </w:r>
+                  <w:proofErr w:type="gramEnd"/>
                 </w:p>
               </w:tc>
               <w:tc>
@@ -4904,7 +5321,30 @@
               <w:t xml:space="preserve"> de réflexion</w:t>
             </w:r>
             <w:r>
-              <w:t xml:space="preserve"> en surface de la sphère. </w:t>
+              <w:t xml:space="preserve"> en surface de la sphère dans de nouveaux fichiers (suffixe «</w:t>
+            </w:r>
+            <w:r>
+              <w:rPr>
+                <w:b/>
+              </w:rPr>
+              <w:t> _</w:t>
+            </w:r>
+            <w:proofErr w:type="spellStart"/>
+            <w:r>
+              <w:rPr>
+                <w:b/>
+              </w:rPr>
+              <w:t>refl</w:t>
+            </w:r>
+            <w:proofErr w:type="spellEnd"/>
+            <w:r>
+              <w:rPr>
+                <w:b/>
+              </w:rPr>
+              <w:t> »</w:t>
+            </w:r>
+            <w:r>
+              <w:t>)</w:t>
             </w:r>
           </w:p>
           <w:p>
@@ -4998,7 +5438,15 @@
           </w:tcPr>
           <w:p>
             <w:r>
-              <w:t xml:space="preserve">Quel est le Kinf obtenu pour chaque enrichissement ? </w:t>
+              <w:t xml:space="preserve">Quel est le </w:t>
+            </w:r>
+            <w:proofErr w:type="spellStart"/>
+            <w:r>
+              <w:t>Kinf</w:t>
+            </w:r>
+            <w:proofErr w:type="spellEnd"/>
+            <w:r>
+              <w:t xml:space="preserve"> obtenu pour chaque enrichissement ? </w:t>
             </w:r>
           </w:p>
           <w:p/>
@@ -5072,6 +5520,7 @@
                       <w:b/>
                     </w:rPr>
                   </w:pPr>
+                  <w:proofErr w:type="spellStart"/>
                   <w:r>
                     <w:rPr>
                       <w:b/>
@@ -5085,6 +5534,7 @@
                     </w:rPr>
                     <w:t>wt</w:t>
                   </w:r>
+                  <w:proofErr w:type="spellEnd"/>
                 </w:p>
               </w:tc>
               <w:tc>
@@ -5098,12 +5548,14 @@
                       <w:b/>
                     </w:rPr>
                   </w:pPr>
+                  <w:proofErr w:type="spellStart"/>
                   <w:r>
                     <w:rPr>
                       <w:b/>
                     </w:rPr>
                     <w:t>Kinf</w:t>
                   </w:r>
+                  <w:proofErr w:type="spellEnd"/>
                 </w:p>
               </w:tc>
             </w:tr>
@@ -5117,7 +5569,10 @@
                 </w:tcPr>
                 <w:p>
                   <w:r>
-                    <w:t>hmf001.05 </w:t>
+                    <w:t>hmf001.05</w:t>
+                  </w:r>
+                  <w:r>
+                    <w:t>_refl</w:t>
                   </w:r>
                 </w:p>
               </w:tc>
@@ -5148,7 +5603,10 @@
                 </w:tcPr>
                 <w:p>
                   <w:r>
-                    <w:t>hmf001.10 </w:t>
+                    <w:t>hmf001.10</w:t>
+                  </w:r>
+                  <w:r>
+                    <w:t>_refl</w:t>
                   </w:r>
                 </w:p>
               </w:tc>
@@ -5179,7 +5637,10 @@
                 </w:tcPr>
                 <w:p>
                   <w:r>
-                    <w:t>hmf001.20 </w:t>
+                    <w:t>hmf001.20</w:t>
+                  </w:r>
+                  <w:r>
+                    <w:t>_refl</w:t>
                   </w:r>
                 </w:p>
               </w:tc>
@@ -5210,7 +5671,10 @@
                 </w:tcPr>
                 <w:p>
                   <w:r>
-                    <w:t>hmf001.50 </w:t>
+                    <w:t>hmf001.50</w:t>
+                  </w:r>
+                  <w:r>
+                    <w:t>_refl</w:t>
                   </w:r>
                 </w:p>
               </w:tc>
@@ -5241,7 +5705,10 @@
                 </w:tcPr>
                 <w:p>
                   <w:r>
-                    <w:t>hmf001.90 </w:t>
+                    <w:t>hmf001.90</w:t>
+                  </w:r>
+                  <w:r>
+                    <w:t>_refl</w:t>
                   </w:r>
                 </w:p>
               </w:tc>
@@ -5294,7 +5761,15 @@
           </w:tcPr>
           <w:p>
             <w:r>
-              <w:t>Recherchez enrichissement massique conduisant à un Kinf égal à 1.</w:t>
+              <w:t xml:space="preserve">Recherchez enrichissement massique conduisant à un </w:t>
+            </w:r>
+            <w:proofErr w:type="spellStart"/>
+            <w:r>
+              <w:t>Kinf</w:t>
+            </w:r>
+            <w:proofErr w:type="spellEnd"/>
+            <w:r>
+              <w:t xml:space="preserve"> égal à 1.</w:t>
             </w:r>
           </w:p>
           <w:p>
@@ -5304,7 +5779,15 @@
           </w:p>
           <w:p>
             <w:r>
-              <w:t>Quelle est la valeur du laplacien matière ?</w:t>
+              <w:t xml:space="preserve">Quelle est la valeur du </w:t>
+            </w:r>
+            <w:proofErr w:type="spellStart"/>
+            <w:r>
+              <w:t>laplacien</w:t>
+            </w:r>
+            <w:proofErr w:type="spellEnd"/>
+            <w:r>
+              <w:t xml:space="preserve"> matière ?</w:t>
             </w:r>
           </w:p>
         </w:tc>
@@ -5341,7 +5824,15 @@
           </w:tcPr>
           <w:p>
             <w:r>
-              <w:t>Exprimez le Kinf en fonction des sections macroscopiques.</w:t>
+              <w:t xml:space="preserve">Exprimez le </w:t>
+            </w:r>
+            <w:proofErr w:type="spellStart"/>
+            <w:r>
+              <w:t>Kinf</w:t>
+            </w:r>
+            <w:proofErr w:type="spellEnd"/>
+            <w:r>
+              <w:t xml:space="preserve"> en fonction des sections macroscopiques.</w:t>
             </w:r>
           </w:p>
           <w:p/>
@@ -5383,14 +5874,36 @@
               <w:t>En reprenant l’équation du transport, e</w:t>
             </w:r>
             <w:r>
-              <w:t>xprimez le lien entre le Keff et le Kinf en faisant apparaitre le laplacien géométrique et l’</w:t>
+              <w:t xml:space="preserve">xprimez le lien entre le </w:t>
+            </w:r>
+            <w:proofErr w:type="spellStart"/>
+            <w:r>
+              <w:t>Keff</w:t>
+            </w:r>
+            <w:proofErr w:type="spellEnd"/>
+            <w:r>
+              <w:t xml:space="preserve"> et le </w:t>
+            </w:r>
+            <w:proofErr w:type="spellStart"/>
+            <w:r>
+              <w:t>Kinf</w:t>
+            </w:r>
+            <w:proofErr w:type="spellEnd"/>
+            <w:r>
+              <w:t xml:space="preserve"> en faisant apparaitre le </w:t>
+            </w:r>
+            <w:proofErr w:type="spellStart"/>
+            <w:r>
+              <w:t>laplacien</w:t>
+            </w:r>
+            <w:proofErr w:type="spellEnd"/>
+            <w:r>
+              <w:t xml:space="preserve"> géométrique et l’</w:t>
             </w:r>
             <w:r>
               <w:t>aire de migration (rapport du coefficient de diffusion sur la section d’absorption)</w:t>
             </w:r>
           </w:p>
-          <w:p/>
-          <w:p/>
           <w:p/>
           <w:p/>
           <w:p/>
@@ -5520,6 +6033,7 @@
                       <w:b/>
                     </w:rPr>
                   </w:pPr>
+                  <w:proofErr w:type="spellStart"/>
                   <w:r>
                     <w:rPr>
                       <w:b/>
@@ -5533,6 +6047,7 @@
                     </w:rPr>
                     <w:t>wt</w:t>
                   </w:r>
+                  <w:proofErr w:type="spellEnd"/>
                 </w:p>
               </w:tc>
               <w:tc>
@@ -5733,6 +6248,7 @@
         <w:spacing w:after="0" w:line="240" w:lineRule="auto"/>
       </w:pPr>
     </w:p>
+    <w:p/>
     <w:p>
       <w:r>
         <w:br w:type="page"/>
@@ -5780,13 +6296,38 @@
               </w:rPr>
               <w:t>DRAGON</w:t>
             </w:r>
+            <w:r>
+              <w:rPr>
+                <w:u w:val="single"/>
+              </w:rPr>
+              <w:t xml:space="preserve"> </w:t>
+            </w:r>
           </w:p>
           <w:p>
             <w:r>
               <w:t>Document de référence : Manuel Utilisateur DRAGON-VERSION4</w:t>
             </w:r>
           </w:p>
-          <w:p/>
+          <w:p>
+            <w:pPr>
+              <w:rPr>
+                <w:u w:val="single"/>
+              </w:rPr>
+            </w:pPr>
+            <w:r>
+              <w:rPr>
+                <w:u w:val="single"/>
+              </w:rPr>
+              <w:t>Travaillez dans un dossier « dragon »</w:t>
+            </w:r>
+          </w:p>
+          <w:p>
+            <w:pPr>
+              <w:rPr>
+                <w:u w:val="single"/>
+              </w:rPr>
+            </w:pPr>
+          </w:p>
         </w:tc>
       </w:tr>
       <w:tr>
@@ -5815,7 +6356,15 @@
               <w:outlineLvl w:val="0"/>
             </w:pPr>
             <w:r>
-              <w:t>1/ Prise en main du jdd A – expérience GODIVA (boule critique – 94%</w:t>
+              <w:t xml:space="preserve">1/ Prise en main du </w:t>
+            </w:r>
+            <w:proofErr w:type="spellStart"/>
+            <w:r>
+              <w:t>jdd</w:t>
+            </w:r>
+            <w:proofErr w:type="spellEnd"/>
+            <w:r>
+              <w:t xml:space="preserve"> A – expérience GODIVA (boule critique – 94%</w:t>
             </w:r>
             <w:r>
               <w:rPr>
@@ -5908,24 +6457,68 @@
               <w:rPr>
                 <w:b/>
               </w:rPr>
-              <w:t xml:space="preserve"> « dragon  &lt;jddFile&gt; », où  « &lt;jddFile &gt;» </w:t>
-            </w:r>
-            <w:r>
-              <w:t>spécifie le nom du fichier de jdd à calculer qui doit être impérativement contenu dans un dossier nommé « data » dans le répertoire courant.</w:t>
-            </w:r>
-          </w:p>
-          <w:p>
-            <w:pPr>
-              <w:rPr>
-                <w:b/>
-              </w:rPr>
-            </w:pPr>
-            <w:r>
-              <w:rPr>
-                <w:b/>
-              </w:rPr>
-              <w:t>Lancer le jdd</w:t>
-            </w:r>
+              <w:t xml:space="preserve"> « dragon  &lt;</w:t>
+            </w:r>
+            <w:proofErr w:type="spellStart"/>
+            <w:r>
+              <w:rPr>
+                <w:b/>
+              </w:rPr>
+              <w:t>jddFile</w:t>
+            </w:r>
+            <w:proofErr w:type="spellEnd"/>
+            <w:r>
+              <w:rPr>
+                <w:b/>
+              </w:rPr>
+              <w:t>&gt; », où  « &lt;</w:t>
+            </w:r>
+            <w:proofErr w:type="spellStart"/>
+            <w:r>
+              <w:rPr>
+                <w:b/>
+              </w:rPr>
+              <w:t>jddFile</w:t>
+            </w:r>
+            <w:proofErr w:type="spellEnd"/>
+            <w:r>
+              <w:rPr>
+                <w:b/>
+              </w:rPr>
+              <w:t xml:space="preserve"> &gt;» </w:t>
+            </w:r>
+            <w:r>
+              <w:t xml:space="preserve">spécifie le nom du fichier de </w:t>
+            </w:r>
+            <w:proofErr w:type="spellStart"/>
+            <w:r>
+              <w:t>jdd</w:t>
+            </w:r>
+            <w:proofErr w:type="spellEnd"/>
+            <w:r>
+              <w:t xml:space="preserve"> à calculer qui doit être impérativement contenu dans un dossier nommé « data » dans le répertoire courant.</w:t>
+            </w:r>
+          </w:p>
+          <w:p>
+            <w:pPr>
+              <w:rPr>
+                <w:b/>
+              </w:rPr>
+            </w:pPr>
+            <w:r>
+              <w:rPr>
+                <w:b/>
+              </w:rPr>
+              <w:t xml:space="preserve">Lancer le </w:t>
+            </w:r>
+            <w:proofErr w:type="spellStart"/>
+            <w:r>
+              <w:rPr>
+                <w:b/>
+              </w:rPr>
+              <w:t>jdd</w:t>
+            </w:r>
+            <w:proofErr w:type="spellEnd"/>
           </w:p>
           <w:p>
             <w:pPr>
@@ -6017,12 +6610,28 @@
           </w:tcPr>
           <w:p>
             <w:r>
-              <w:t>Quel est le Keff obtenu ?</w:t>
-            </w:r>
-          </w:p>
-          <w:p>
-            <w:r>
-              <w:t>Comparez-le au Keff obtenu avec TRIPOLI.</w:t>
+              <w:t xml:space="preserve">Quel est le </w:t>
+            </w:r>
+            <w:proofErr w:type="spellStart"/>
+            <w:r>
+              <w:t>Keff</w:t>
+            </w:r>
+            <w:proofErr w:type="spellEnd"/>
+            <w:r>
+              <w:t xml:space="preserve"> obtenu ?</w:t>
+            </w:r>
+          </w:p>
+          <w:p>
+            <w:r>
+              <w:t xml:space="preserve">Comparez-le au </w:t>
+            </w:r>
+            <w:proofErr w:type="spellStart"/>
+            <w:r>
+              <w:t>Keff</w:t>
+            </w:r>
+            <w:proofErr w:type="spellEnd"/>
+            <w:r>
+              <w:t xml:space="preserve"> obtenu avec TRIPOLI.</w:t>
             </w:r>
           </w:p>
           <w:p/>
@@ -6250,12 +6859,28 @@
           </w:tcPr>
           <w:p>
             <w:r>
-              <w:t>Quels sont les Keff obtenus ?</w:t>
-            </w:r>
-          </w:p>
-          <w:p>
-            <w:r>
-              <w:t>Quels sont les Kinf obtenus ?</w:t>
+              <w:t xml:space="preserve">Quels sont les </w:t>
+            </w:r>
+            <w:proofErr w:type="spellStart"/>
+            <w:r>
+              <w:t>Keff</w:t>
+            </w:r>
+            <w:proofErr w:type="spellEnd"/>
+            <w:r>
+              <w:t xml:space="preserve"> obtenus ?</w:t>
+            </w:r>
+          </w:p>
+          <w:p>
+            <w:r>
+              <w:t xml:space="preserve">Quels sont les </w:t>
+            </w:r>
+            <w:proofErr w:type="spellStart"/>
+            <w:r>
+              <w:t>Kinf</w:t>
+            </w:r>
+            <w:proofErr w:type="spellEnd"/>
+            <w:r>
+              <w:t xml:space="preserve"> obtenus ?</w:t>
             </w:r>
           </w:p>
           <w:p>
@@ -6341,6 +6966,7 @@
                       <w:b/>
                     </w:rPr>
                   </w:pPr>
+                  <w:proofErr w:type="spellStart"/>
                   <w:r>
                     <w:rPr>
                       <w:b/>
@@ -6354,6 +6980,7 @@
                     </w:rPr>
                     <w:t>wt</w:t>
                   </w:r>
+                  <w:proofErr w:type="spellEnd"/>
                 </w:p>
               </w:tc>
               <w:tc>
@@ -6369,12 +6996,14 @@
                       <w:b/>
                     </w:rPr>
                   </w:pPr>
+                  <w:proofErr w:type="spellStart"/>
                   <w:r>
                     <w:rPr>
                       <w:b/>
                     </w:rPr>
                     <w:t>Keff</w:t>
                   </w:r>
+                  <w:proofErr w:type="spellEnd"/>
                 </w:p>
               </w:tc>
             </w:tr>
@@ -6706,6 +7335,7 @@
                       <w:b/>
                     </w:rPr>
                   </w:pPr>
+                  <w:proofErr w:type="spellStart"/>
                   <w:r>
                     <w:rPr>
                       <w:b/>
@@ -6719,6 +7349,7 @@
                     </w:rPr>
                     <w:t>wt</w:t>
                   </w:r>
+                  <w:proofErr w:type="spellEnd"/>
                 </w:p>
               </w:tc>
               <w:tc>
@@ -6734,12 +7365,14 @@
                       <w:b/>
                     </w:rPr>
                   </w:pPr>
+                  <w:proofErr w:type="spellStart"/>
                   <w:r>
                     <w:rPr>
                       <w:b/>
                     </w:rPr>
                     <w:t>Kinf</w:t>
                   </w:r>
+                  <w:proofErr w:type="spellEnd"/>
                 </w:p>
               </w:tc>
             </w:tr>
@@ -7025,20 +7658,6 @@
               </w:rPr>
             </w:pPr>
           </w:p>
-          <w:p>
-            <w:pPr>
-              <w:rPr>
-                <w:b/>
-              </w:rPr>
-            </w:pPr>
-          </w:p>
-          <w:p>
-            <w:pPr>
-              <w:rPr>
-                <w:b/>
-              </w:rPr>
-            </w:pPr>
-          </w:p>
         </w:tc>
       </w:tr>
       <w:tr>
@@ -7191,7 +7810,15 @@
           </w:tcPr>
           <w:p>
             <w:r>
-              <w:t>Quels sont les Kinf obtenus ?</w:t>
+              <w:t xml:space="preserve">Quels sont les </w:t>
+            </w:r>
+            <w:proofErr w:type="spellStart"/>
+            <w:r>
+              <w:t>Kinf</w:t>
+            </w:r>
+            <w:proofErr w:type="spellEnd"/>
+            <w:r>
+              <w:t xml:space="preserve"> obtenus ?</w:t>
             </w:r>
           </w:p>
           <w:p>
@@ -7234,12 +7861,11 @@
               <w:tblLook w:val="04A0" w:firstRow="1" w:lastRow="0" w:firstColumn="1" w:lastColumn="0" w:noHBand="0" w:noVBand="1"/>
             </w:tblPr>
             <w:tblGrid>
-              <w:gridCol w:w="1487"/>
-              <w:gridCol w:w="676"/>
-              <w:gridCol w:w="1109"/>
+              <w:gridCol w:w="1628"/>
+              <w:gridCol w:w="644"/>
+              <w:gridCol w:w="1034"/>
               <w:gridCol w:w="1046"/>
-              <w:gridCol w:w="1120"/>
-              <w:gridCol w:w="7"/>
+              <w:gridCol w:w="1093"/>
             </w:tblGrid>
             <w:tr>
               <w:trPr>
@@ -7279,6 +7905,7 @@
                       <w:b/>
                     </w:rPr>
                   </w:pPr>
+                  <w:proofErr w:type="spellStart"/>
                   <w:r>
                     <w:rPr>
                       <w:b/>
@@ -7292,12 +7919,13 @@
                     </w:rPr>
                     <w:t>wt</w:t>
                   </w:r>
+                  <w:proofErr w:type="spellEnd"/>
                 </w:p>
               </w:tc>
               <w:tc>
                 <w:tcPr>
                   <w:tcW w:w="2676" w:type="dxa"/>
-                  <w:gridSpan w:val="4"/>
+                  <w:gridSpan w:val="3"/>
                   <w:shd w:val="clear" w:color="auto" w:fill="A6A6A6" w:themeFill="background1" w:themeFillShade="A6"/>
                 </w:tcPr>
                 <w:p>
@@ -7307,19 +7935,19 @@
                       <w:b/>
                     </w:rPr>
                   </w:pPr>
+                  <w:proofErr w:type="spellStart"/>
                   <w:r>
                     <w:rPr>
                       <w:b/>
                     </w:rPr>
                     <w:t>Kinf</w:t>
                   </w:r>
+                  <w:proofErr w:type="spellEnd"/>
                 </w:p>
               </w:tc>
             </w:tr>
             <w:tr>
               <w:trPr>
-                <w:gridAfter w:val="1"/>
-                <w:wAfter w:w="9" w:type="dxa"/>
                 <w:jc w:val="center"/>
               </w:trPr>
               <w:tc>
@@ -7457,8 +8085,6 @@
             </w:tr>
             <w:tr>
               <w:trPr>
-                <w:gridAfter w:val="1"/>
-                <w:wAfter w:w="9" w:type="dxa"/>
                 <w:jc w:val="center"/>
               </w:trPr>
               <w:tc>
@@ -7467,7 +8093,7 @@
                 </w:tcPr>
                 <w:p>
                   <w:r>
-                    <w:t>hmf001.05 </w:t>
+                    <w:t>hmf001.05_refl</w:t>
                   </w:r>
                 </w:p>
               </w:tc>
@@ -7502,8 +8128,6 @@
             </w:tr>
             <w:tr>
               <w:trPr>
-                <w:gridAfter w:val="1"/>
-                <w:wAfter w:w="9" w:type="dxa"/>
                 <w:jc w:val="center"/>
               </w:trPr>
               <w:tc>
@@ -7512,7 +8136,10 @@
                 </w:tcPr>
                 <w:p>
                   <w:r>
-                    <w:t>hmf001.10 </w:t>
+                    <w:t>hmf001.10</w:t>
+                  </w:r>
+                  <w:r>
+                    <w:t>_refl</w:t>
                   </w:r>
                 </w:p>
               </w:tc>
@@ -7547,8 +8174,6 @@
             </w:tr>
             <w:tr>
               <w:trPr>
-                <w:gridAfter w:val="1"/>
-                <w:wAfter w:w="9" w:type="dxa"/>
                 <w:jc w:val="center"/>
               </w:trPr>
               <w:tc>
@@ -7557,7 +8182,10 @@
                 </w:tcPr>
                 <w:p>
                   <w:r>
-                    <w:t>hmf001.20 </w:t>
+                    <w:t>hmf001.20</w:t>
+                  </w:r>
+                  <w:r>
+                    <w:t>_refl</w:t>
                   </w:r>
                 </w:p>
               </w:tc>
@@ -7592,8 +8220,6 @@
             </w:tr>
             <w:tr>
               <w:trPr>
-                <w:gridAfter w:val="1"/>
-                <w:wAfter w:w="9" w:type="dxa"/>
                 <w:jc w:val="center"/>
               </w:trPr>
               <w:tc>
@@ -7602,7 +8228,10 @@
                 </w:tcPr>
                 <w:p>
                   <w:r>
-                    <w:t>hmf001.50 </w:t>
+                    <w:t>hmf001.50</w:t>
+                  </w:r>
+                  <w:r>
+                    <w:t>_refl</w:t>
                   </w:r>
                 </w:p>
               </w:tc>
@@ -7637,8 +8266,6 @@
             </w:tr>
             <w:tr>
               <w:trPr>
-                <w:gridAfter w:val="1"/>
-                <w:wAfter w:w="9" w:type="dxa"/>
                 <w:jc w:val="center"/>
               </w:trPr>
               <w:tc>
@@ -7647,8 +8274,13 @@
                 </w:tcPr>
                 <w:p>
                   <w:r>
-                    <w:t>hmf001.90 </w:t>
-                  </w:r>
+                    <w:t>hmf001.90</w:t>
+                  </w:r>
+                  <w:r>
+                    <w:t>_refl</w:t>
+                  </w:r>
+                  <w:bookmarkStart w:id="2" w:name="_GoBack"/>
+                  <w:bookmarkEnd w:id="2"/>
                 </w:p>
               </w:tc>
               <w:tc>
@@ -7796,10 +8428,7 @@
           <w:p/>
           <w:p/>
           <w:p/>
-          <w:p>
-            <w:bookmarkStart w:id="2" w:name="_GoBack"/>
-            <w:bookmarkEnd w:id="2"/>
-          </w:p>
+          <w:p/>
         </w:tc>
         <w:tc>
           <w:tcPr>
@@ -7833,6 +8462,7 @@
       </w:pPr>
     </w:p>
     <w:sectPr>
+      <w:footerReference w:type="default" r:id="rId21"/>
       <w:pgSz w:w="11906" w:h="16838"/>
       <w:pgMar w:top="720" w:right="720" w:bottom="720" w:left="720" w:header="708" w:footer="708" w:gutter="0"/>
       <w:cols w:space="708"/>
@@ -7840,6 +8470,80 @@
     </w:sectPr>
   </w:body>
 </w:document>
+</file>
+
+<file path=word/endnotes.xml><?xml version="1.0" encoding="utf-8"?>
+<w:endnotes xmlns:wpc="http://schemas.microsoft.com/office/word/2010/wordprocessingCanvas" xmlns:mc="http://schemas.openxmlformats.org/markup-compatibility/2006" xmlns:o="urn:schemas-microsoft-com:office:office" xmlns:r="http://schemas.openxmlformats.org/officeDocument/2006/relationships" xmlns:m="http://schemas.openxmlformats.org/officeDocument/2006/math" xmlns:v="urn:schemas-microsoft-com:vml" xmlns:wp14="http://schemas.microsoft.com/office/word/2010/wordprocessingDrawing" xmlns:wp="http://schemas.openxmlformats.org/drawingml/2006/wordprocessingDrawing" xmlns:w10="urn:schemas-microsoft-com:office:word" xmlns:w="http://schemas.openxmlformats.org/wordprocessingml/2006/main" xmlns:w14="http://schemas.microsoft.com/office/word/2010/wordml" xmlns:wpg="http://schemas.microsoft.com/office/word/2010/wordprocessingGroup" xmlns:wpi="http://schemas.microsoft.com/office/word/2010/wordprocessingInk" xmlns:wne="http://schemas.microsoft.com/office/word/2006/wordml" xmlns:wps="http://schemas.microsoft.com/office/word/2010/wordprocessingShape" mc:Ignorable="w14 wp14">
+  <w:endnote w:type="separator" w:id="-1">
+    <w:p>
+      <w:pPr>
+        <w:spacing w:after="0" w:line="240" w:lineRule="auto"/>
+      </w:pPr>
+      <w:r>
+        <w:separator/>
+      </w:r>
+    </w:p>
+  </w:endnote>
+  <w:endnote w:type="continuationSeparator" w:id="0">
+    <w:p>
+      <w:pPr>
+        <w:spacing w:after="0" w:line="240" w:lineRule="auto"/>
+      </w:pPr>
+      <w:r>
+        <w:continuationSeparator/>
+      </w:r>
+    </w:p>
+  </w:endnote>
+</w:endnotes>
+</file>
+
+<file path=word/footer1.xml><?xml version="1.0" encoding="utf-8"?>
+<w:ftr xmlns:wpc="http://schemas.microsoft.com/office/word/2010/wordprocessingCanvas" xmlns:mc="http://schemas.openxmlformats.org/markup-compatibility/2006" xmlns:o="urn:schemas-microsoft-com:office:office" xmlns:r="http://schemas.openxmlformats.org/officeDocument/2006/relationships" xmlns:m="http://schemas.openxmlformats.org/officeDocument/2006/math" xmlns:v="urn:schemas-microsoft-com:vml" xmlns:wp14="http://schemas.microsoft.com/office/word/2010/wordprocessingDrawing" xmlns:wp="http://schemas.openxmlformats.org/drawingml/2006/wordprocessingDrawing" xmlns:w10="urn:schemas-microsoft-com:office:word" xmlns:w="http://schemas.openxmlformats.org/wordprocessingml/2006/main" xmlns:w14="http://schemas.microsoft.com/office/word/2010/wordml" xmlns:wpg="http://schemas.microsoft.com/office/word/2010/wordprocessingGroup" xmlns:wpi="http://schemas.microsoft.com/office/word/2010/wordprocessingInk" xmlns:wne="http://schemas.microsoft.com/office/word/2006/wordml" xmlns:wps="http://schemas.microsoft.com/office/word/2010/wordprocessingShape" mc:Ignorable="w14 wp14">
+  <w:p>
+    <w:pPr>
+      <w:pStyle w:val="Pieddepage"/>
+      <w:jc w:val="center"/>
+      <w:rPr>
+        <w:i/>
+        <w:sz w:val="14"/>
+        <w:szCs w:val="14"/>
+      </w:rPr>
+    </w:pPr>
+    <w:r>
+      <w:rPr>
+        <w:i/>
+        <w:sz w:val="14"/>
+        <w:szCs w:val="14"/>
+      </w:rPr>
+      <w:t>JACQUET Philippe – Cours d’Initiation aux Codes de Neutronique</w:t>
+    </w:r>
+  </w:p>
+</w:ftr>
+</file>
+
+<file path=word/footnotes.xml><?xml version="1.0" encoding="utf-8"?>
+<w:footnotes xmlns:wpc="http://schemas.microsoft.com/office/word/2010/wordprocessingCanvas" xmlns:mc="http://schemas.openxmlformats.org/markup-compatibility/2006" xmlns:o="urn:schemas-microsoft-com:office:office" xmlns:r="http://schemas.openxmlformats.org/officeDocument/2006/relationships" xmlns:m="http://schemas.openxmlformats.org/officeDocument/2006/math" xmlns:v="urn:schemas-microsoft-com:vml" xmlns:wp14="http://schemas.microsoft.com/office/word/2010/wordprocessingDrawing" xmlns:wp="http://schemas.openxmlformats.org/drawingml/2006/wordprocessingDrawing" xmlns:w10="urn:schemas-microsoft-com:office:word" xmlns:w="http://schemas.openxmlformats.org/wordprocessingml/2006/main" xmlns:w14="http://schemas.microsoft.com/office/word/2010/wordml" xmlns:wpg="http://schemas.microsoft.com/office/word/2010/wordprocessingGroup" xmlns:wpi="http://schemas.microsoft.com/office/word/2010/wordprocessingInk" xmlns:wne="http://schemas.microsoft.com/office/word/2006/wordml" xmlns:wps="http://schemas.microsoft.com/office/word/2010/wordprocessingShape" mc:Ignorable="w14 wp14">
+  <w:footnote w:type="separator" w:id="-1">
+    <w:p>
+      <w:pPr>
+        <w:spacing w:after="0" w:line="240" w:lineRule="auto"/>
+      </w:pPr>
+      <w:r>
+        <w:separator/>
+      </w:r>
+    </w:p>
+  </w:footnote>
+  <w:footnote w:type="continuationSeparator" w:id="0">
+    <w:p>
+      <w:pPr>
+        <w:spacing w:after="0" w:line="240" w:lineRule="auto"/>
+      </w:pPr>
+      <w:r>
+        <w:continuationSeparator/>
+      </w:r>
+    </w:p>
+  </w:footnote>
+</w:footnotes>
 </file>
 
 <file path=word/numbering.xml><?xml version="1.0" encoding="utf-8"?>
@@ -8691,6 +9395,50 @@
       <w:color w:val="808080"/>
     </w:rPr>
   </w:style>
+  <w:style w:type="paragraph" w:styleId="En-tte">
+    <w:name w:val="header"/>
+    <w:basedOn w:val="Normal"/>
+    <w:link w:val="En-tteCar"/>
+    <w:uiPriority w:val="99"/>
+    <w:unhideWhenUsed/>
+    <w:rsid w:val="0063087F"/>
+    <w:pPr>
+      <w:tabs>
+        <w:tab w:val="center" w:pos="4536"/>
+        <w:tab w:val="right" w:pos="9072"/>
+      </w:tabs>
+      <w:spacing w:after="0" w:line="240" w:lineRule="auto"/>
+    </w:pPr>
+  </w:style>
+  <w:style w:type="character" w:customStyle="1" w:styleId="En-tteCar">
+    <w:name w:val="En-tête Car"/>
+    <w:basedOn w:val="Policepardfaut"/>
+    <w:link w:val="En-tte"/>
+    <w:uiPriority w:val="99"/>
+    <w:rsid w:val="0063087F"/>
+  </w:style>
+  <w:style w:type="paragraph" w:styleId="Pieddepage">
+    <w:name w:val="footer"/>
+    <w:basedOn w:val="Normal"/>
+    <w:link w:val="PieddepageCar"/>
+    <w:uiPriority w:val="99"/>
+    <w:unhideWhenUsed/>
+    <w:rsid w:val="0063087F"/>
+    <w:pPr>
+      <w:tabs>
+        <w:tab w:val="center" w:pos="4536"/>
+        <w:tab w:val="right" w:pos="9072"/>
+      </w:tabs>
+      <w:spacing w:after="0" w:line="240" w:lineRule="auto"/>
+    </w:pPr>
+  </w:style>
+  <w:style w:type="character" w:customStyle="1" w:styleId="PieddepageCar">
+    <w:name w:val="Pied de page Car"/>
+    <w:basedOn w:val="Policepardfaut"/>
+    <w:link w:val="Pieddepage"/>
+    <w:uiPriority w:val="99"/>
+    <w:rsid w:val="0063087F"/>
+  </w:style>
 </w:styles>
 </file>
 
@@ -9074,6 +9822,50 @@
       <w:color w:val="808080"/>
     </w:rPr>
   </w:style>
+  <w:style w:type="paragraph" w:styleId="En-tte">
+    <w:name w:val="header"/>
+    <w:basedOn w:val="Normal"/>
+    <w:link w:val="En-tteCar"/>
+    <w:uiPriority w:val="99"/>
+    <w:unhideWhenUsed/>
+    <w:rsid w:val="0063087F"/>
+    <w:pPr>
+      <w:tabs>
+        <w:tab w:val="center" w:pos="4536"/>
+        <w:tab w:val="right" w:pos="9072"/>
+      </w:tabs>
+      <w:spacing w:after="0" w:line="240" w:lineRule="auto"/>
+    </w:pPr>
+  </w:style>
+  <w:style w:type="character" w:customStyle="1" w:styleId="En-tteCar">
+    <w:name w:val="En-tête Car"/>
+    <w:basedOn w:val="Policepardfaut"/>
+    <w:link w:val="En-tte"/>
+    <w:uiPriority w:val="99"/>
+    <w:rsid w:val="0063087F"/>
+  </w:style>
+  <w:style w:type="paragraph" w:styleId="Pieddepage">
+    <w:name w:val="footer"/>
+    <w:basedOn w:val="Normal"/>
+    <w:link w:val="PieddepageCar"/>
+    <w:uiPriority w:val="99"/>
+    <w:unhideWhenUsed/>
+    <w:rsid w:val="0063087F"/>
+    <w:pPr>
+      <w:tabs>
+        <w:tab w:val="center" w:pos="4536"/>
+        <w:tab w:val="right" w:pos="9072"/>
+      </w:tabs>
+      <w:spacing w:after="0" w:line="240" w:lineRule="auto"/>
+    </w:pPr>
+  </w:style>
+  <w:style w:type="character" w:customStyle="1" w:styleId="PieddepageCar">
+    <w:name w:val="Pied de page Car"/>
+    <w:basedOn w:val="Policepardfaut"/>
+    <w:link w:val="Pieddepage"/>
+    <w:uiPriority w:val="99"/>
+    <w:rsid w:val="0063087F"/>
+  </w:style>
 </w:styles>
 </file>
 
@@ -9367,7 +10159,7 @@
 </file>
 
 <file path=customXml/itemProps1.xml><?xml version="1.0" encoding="utf-8"?>
-<ds:datastoreItem xmlns:ds="http://schemas.openxmlformats.org/officeDocument/2006/customXml" ds:itemID="{E09A2A5C-84C0-4EA6-A9BD-98AF81871E49}">
+<ds:datastoreItem xmlns:ds="http://schemas.openxmlformats.org/officeDocument/2006/customXml" ds:itemID="{EDE7AEF3-E153-4914-AD4C-1939DB740CE5}">
   <ds:schemaRefs>
     <ds:schemaRef ds:uri="http://schemas.openxmlformats.org/officeDocument/2006/bibliography"/>
   </ds:schemaRefs>

</xml_diff>

<commit_message>
Mise à jour des fiches supports + corrections
</commit_message>
<xml_diff>
--- a/Fiche Support-Cours1.docx
+++ b/Fiche Support-Cours1.docx
@@ -2297,10 +2297,10 @@
                   <v:path o:extrusionok="f" gradientshapeok="t" o:connecttype="rect"/>
                   <o:lock v:ext="edit" aspectratio="t"/>
                 </v:shapetype>
-                <v:shape id="_x0000_i1025" type="#_x0000_t75" style="width:74.05pt;height:42.8pt" o:ole="">
+                <v:shape id="_x0000_i1025" type="#_x0000_t75" style="width:73.9pt;height:42.55pt" o:ole="">
                   <v:imagedata r:id="rId9" o:title=""/>
                 </v:shape>
-                <o:OLEObject Type="Embed" ProgID="Equation.3" ShapeID="_x0000_i1025" DrawAspect="Content" ObjectID="_1445784227" r:id="rId10"/>
+                <o:OLEObject Type="Embed" ProgID="Equation.3" ShapeID="_x0000_i1025" DrawAspect="Content" ObjectID="_1447145573" r:id="rId10"/>
               </w:object>
             </w:r>
           </w:p>
@@ -2334,10 +2334,10 @@
                 <w:position w:val="-24"/>
               </w:rPr>
               <w:object w:dxaOrig="1500" w:dyaOrig="660">
-                <v:shape id="_x0000_i1026" type="#_x0000_t75" style="width:74.7pt;height:32.6pt" o:ole="">
+                <v:shape id="_x0000_i1026" type="#_x0000_t75" style="width:74.5pt;height:32.55pt" o:ole="">
                   <v:imagedata r:id="rId11" o:title=""/>
                 </v:shape>
-                <o:OLEObject Type="Embed" ProgID="Equation.3" ShapeID="_x0000_i1026" DrawAspect="Content" ObjectID="_1445784228" r:id="rId12"/>
+                <o:OLEObject Type="Embed" ProgID="Equation.3" ShapeID="_x0000_i1026" DrawAspect="Content" ObjectID="_1447145574" r:id="rId12"/>
               </w:object>
             </w:r>
           </w:p>
@@ -2368,10 +2368,10 @@
                 <w:position w:val="-30"/>
               </w:rPr>
               <w:object w:dxaOrig="999" w:dyaOrig="680">
-                <v:shape id="_x0000_i1027" type="#_x0000_t75" style="width:49.6pt;height:33.95pt" o:ole="">
+                <v:shape id="_x0000_i1027" type="#_x0000_t75" style="width:49.45pt;height:33.8pt" o:ole="">
                   <v:imagedata r:id="rId13" o:title=""/>
                 </v:shape>
-                <o:OLEObject Type="Embed" ProgID="Equation.3" ShapeID="_x0000_i1027" DrawAspect="Content" ObjectID="_1445784229" r:id="rId14"/>
+                <o:OLEObject Type="Embed" ProgID="Equation.3" ShapeID="_x0000_i1027" DrawAspect="Content" ObjectID="_1447145575" r:id="rId14"/>
               </w:object>
             </w:r>
           </w:p>
@@ -2388,10 +2388,10 @@
                 <w:position w:val="-12"/>
               </w:rPr>
               <w:object w:dxaOrig="300" w:dyaOrig="360">
-                <v:shape id="_x0000_i1028" type="#_x0000_t75" style="width:14.95pt;height:17.65pt" o:ole="">
+                <v:shape id="_x0000_i1028" type="#_x0000_t75" style="width:15.05pt;height:17.55pt" o:ole="">
                   <v:imagedata r:id="rId15" o:title=""/>
                 </v:shape>
-                <o:OLEObject Type="Embed" ProgID="Equation.3" ShapeID="_x0000_i1028" DrawAspect="Content" ObjectID="_1445784230" r:id="rId16"/>
+                <o:OLEObject Type="Embed" ProgID="Equation.3" ShapeID="_x0000_i1028" DrawAspect="Content" ObjectID="_1447145576" r:id="rId16"/>
               </w:object>
             </w:r>
             <w:r>
@@ -2402,10 +2402,10 @@
                 <w:position w:val="-12"/>
               </w:rPr>
               <w:object w:dxaOrig="1380" w:dyaOrig="360">
-                <v:shape id="_x0000_i1029" type="#_x0000_t75" style="width:69.3pt;height:17.65pt" o:ole="">
+                <v:shape id="_x0000_i1029" type="#_x0000_t75" style="width:69.5pt;height:17.55pt" o:ole="">
                   <v:imagedata r:id="rId17" o:title=""/>
                 </v:shape>
-                <o:OLEObject Type="Embed" ProgID="Equation.3" ShapeID="_x0000_i1029" DrawAspect="Content" ObjectID="_1445784231" r:id="rId18"/>
+                <o:OLEObject Type="Embed" ProgID="Equation.3" ShapeID="_x0000_i1029" DrawAspect="Content" ObjectID="_1447145577" r:id="rId18"/>
               </w:object>
             </w:r>
           </w:p>
@@ -4211,10 +4211,10 @@
                 <w:position w:val="-30"/>
               </w:rPr>
               <w:object w:dxaOrig="2400" w:dyaOrig="680">
-                <v:shape id="_x0000_i1030" type="#_x0000_t75" style="width:119.55pt;height:33.95pt" o:ole="">
+                <v:shape id="_x0000_i1030" type="#_x0000_t75" style="width:119.6pt;height:33.8pt" o:ole="">
                   <v:imagedata r:id="rId19" o:title=""/>
                 </v:shape>
-                <o:OLEObject Type="Embed" ProgID="Equation.3" ShapeID="_x0000_i1030" DrawAspect="Content" ObjectID="_1445784232" r:id="rId20"/>
+                <o:OLEObject Type="Embed" ProgID="Equation.3" ShapeID="_x0000_i1030" DrawAspect="Content" ObjectID="_1447145578" r:id="rId20"/>
               </w:object>
             </w:r>
           </w:p>
@@ -6341,6 +6341,11 @@
             <w:r>
               <w:t>U235</w:t>
             </w:r>
+            <w:r>
+              <w:t>)</w:t>
+            </w:r>
+            <w:bookmarkStart w:id="2" w:name="_GoBack"/>
+            <w:bookmarkEnd w:id="2"/>
           </w:p>
           <w:p/>
         </w:tc>
@@ -8443,8 +8448,6 @@
       <w:pPr>
         <w:spacing w:after="0" w:line="240" w:lineRule="auto"/>
       </w:pPr>
-      <w:bookmarkStart w:id="2" w:name="_GoBack"/>
-      <w:bookmarkEnd w:id="2"/>
     </w:p>
     <w:sectPr>
       <w:footerReference w:type="default" r:id="rId21"/>
@@ -8549,7 +8552,7 @@
         <w:sz w:val="14"/>
         <w:szCs w:val="14"/>
       </w:rPr>
-      <w:t>9</w:t>
+      <w:t>7</w:t>
     </w:r>
     <w:r>
       <w:rPr>
@@ -10201,7 +10204,7 @@
 </file>
 
 <file path=customXml/itemProps1.xml><?xml version="1.0" encoding="utf-8"?>
-<ds:datastoreItem xmlns:ds="http://schemas.openxmlformats.org/officeDocument/2006/customXml" ds:itemID="{19F1AC7E-5216-4AE1-9B74-BA7469F9A1EF}">
+<ds:datastoreItem xmlns:ds="http://schemas.openxmlformats.org/officeDocument/2006/customXml" ds:itemID="{800EA624-AF08-4566-B548-6AAB4649A0DD}">
   <ds:schemaRefs>
     <ds:schemaRef ds:uri="http://schemas.openxmlformats.org/officeDocument/2006/bibliography"/>
   </ds:schemaRefs>

</xml_diff>

<commit_message>
GRAND MENAGE DE LA RENTREE 2014 -  changement de date
</commit_message>
<xml_diff>
--- a/Fiche Support-Cours1.docx
+++ b/Fiche Support-Cours1.docx
@@ -260,7 +260,15 @@
               <w:rPr>
                 <w:b/>
               </w:rPr>
-              <w:t>25/10/2013</w:t>
+              <w:t>10</w:t>
+            </w:r>
+            <w:bookmarkStart w:id="0" w:name="_GoBack"/>
+            <w:bookmarkEnd w:id="0"/>
+            <w:r>
+              <w:rPr>
+                <w:b/>
+              </w:rPr>
+              <w:t>/10/2014</w:t>
             </w:r>
           </w:p>
         </w:tc>
@@ -1210,15 +1218,7 @@
               <w:t>paramètres de simulation</w:t>
             </w:r>
             <w:r>
-              <w:t xml:space="preserve"> » (voir </w:t>
-            </w:r>
-            <w:proofErr w:type="spellStart"/>
-            <w:r>
-              <w:t>slide</w:t>
-            </w:r>
-            <w:proofErr w:type="spellEnd"/>
-            <w:r>
-              <w:t xml:space="preserve"> 18)</w:t>
+              <w:t> » (voir slide 18)</w:t>
             </w:r>
           </w:p>
           <w:p>
@@ -1613,15 +1613,7 @@
             </w:r>
             <w:proofErr w:type="spellEnd"/>
             <w:r>
-              <w:t xml:space="preserve"> (voir </w:t>
-            </w:r>
-            <w:proofErr w:type="spellStart"/>
-            <w:r>
-              <w:t>slide</w:t>
-            </w:r>
-            <w:proofErr w:type="spellEnd"/>
-            <w:r>
-              <w:t xml:space="preserve"> 18). Leur unité est 10</w:t>
+              <w:t xml:space="preserve"> (voir slide 18). Leur unité est 10</w:t>
             </w:r>
             <w:r>
               <w:rPr>
@@ -2297,10 +2289,10 @@
                   <v:path o:extrusionok="f" gradientshapeok="t" o:connecttype="rect"/>
                   <o:lock v:ext="edit" aspectratio="t"/>
                 </v:shapetype>
-                <v:shape id="_x0000_i1025" type="#_x0000_t75" style="width:73.9pt;height:42.55pt" o:ole="">
+                <v:shape id="_x0000_i1025" type="#_x0000_t75" style="width:74.05pt;height:42.8pt" o:ole="">
                   <v:imagedata r:id="rId9" o:title=""/>
                 </v:shape>
-                <o:OLEObject Type="Embed" ProgID="Equation.3" ShapeID="_x0000_i1025" DrawAspect="Content" ObjectID="_1447145573" r:id="rId10"/>
+                <o:OLEObject Type="Embed" ProgID="Equation.3" ShapeID="_x0000_i1025" DrawAspect="Content" ObjectID="_1474443175" r:id="rId10"/>
               </w:object>
             </w:r>
           </w:p>
@@ -2334,10 +2326,10 @@
                 <w:position w:val="-24"/>
               </w:rPr>
               <w:object w:dxaOrig="1500" w:dyaOrig="660">
-                <v:shape id="_x0000_i1026" type="#_x0000_t75" style="width:74.5pt;height:32.55pt" o:ole="">
+                <v:shape id="_x0000_i1026" type="#_x0000_t75" style="width:74.7pt;height:32.6pt" o:ole="">
                   <v:imagedata r:id="rId11" o:title=""/>
                 </v:shape>
-                <o:OLEObject Type="Embed" ProgID="Equation.3" ShapeID="_x0000_i1026" DrawAspect="Content" ObjectID="_1447145574" r:id="rId12"/>
+                <o:OLEObject Type="Embed" ProgID="Equation.3" ShapeID="_x0000_i1026" DrawAspect="Content" ObjectID="_1474443176" r:id="rId12"/>
               </w:object>
             </w:r>
           </w:p>
@@ -2368,10 +2360,10 @@
                 <w:position w:val="-30"/>
               </w:rPr>
               <w:object w:dxaOrig="999" w:dyaOrig="680">
-                <v:shape id="_x0000_i1027" type="#_x0000_t75" style="width:49.45pt;height:33.8pt" o:ole="">
+                <v:shape id="_x0000_i1027" type="#_x0000_t75" style="width:49.6pt;height:33.95pt" o:ole="">
                   <v:imagedata r:id="rId13" o:title=""/>
                 </v:shape>
-                <o:OLEObject Type="Embed" ProgID="Equation.3" ShapeID="_x0000_i1027" DrawAspect="Content" ObjectID="_1447145575" r:id="rId14"/>
+                <o:OLEObject Type="Embed" ProgID="Equation.3" ShapeID="_x0000_i1027" DrawAspect="Content" ObjectID="_1474443177" r:id="rId14"/>
               </w:object>
             </w:r>
           </w:p>
@@ -2388,10 +2380,10 @@
                 <w:position w:val="-12"/>
               </w:rPr>
               <w:object w:dxaOrig="300" w:dyaOrig="360">
-                <v:shape id="_x0000_i1028" type="#_x0000_t75" style="width:15.05pt;height:17.55pt" o:ole="">
+                <v:shape id="_x0000_i1028" type="#_x0000_t75" style="width:14.95pt;height:17.65pt" o:ole="">
                   <v:imagedata r:id="rId15" o:title=""/>
                 </v:shape>
-                <o:OLEObject Type="Embed" ProgID="Equation.3" ShapeID="_x0000_i1028" DrawAspect="Content" ObjectID="_1447145576" r:id="rId16"/>
+                <o:OLEObject Type="Embed" ProgID="Equation.3" ShapeID="_x0000_i1028" DrawAspect="Content" ObjectID="_1474443178" r:id="rId16"/>
               </w:object>
             </w:r>
             <w:r>
@@ -2402,10 +2394,10 @@
                 <w:position w:val="-12"/>
               </w:rPr>
               <w:object w:dxaOrig="1380" w:dyaOrig="360">
-                <v:shape id="_x0000_i1029" type="#_x0000_t75" style="width:69.5pt;height:17.55pt" o:ole="">
+                <v:shape id="_x0000_i1029" type="#_x0000_t75" style="width:69.3pt;height:17.65pt" o:ole="">
                   <v:imagedata r:id="rId17" o:title=""/>
                 </v:shape>
-                <o:OLEObject Type="Embed" ProgID="Equation.3" ShapeID="_x0000_i1029" DrawAspect="Content" ObjectID="_1447145577" r:id="rId18"/>
+                <o:OLEObject Type="Embed" ProgID="Equation.3" ShapeID="_x0000_i1029" DrawAspect="Content" ObjectID="_1474443179" r:id="rId18"/>
               </w:object>
             </w:r>
           </w:p>
@@ -3355,15 +3347,7 @@
             </w:r>
             <w:proofErr w:type="spellEnd"/>
             <w:r>
-              <w:t xml:space="preserve"> (voir </w:t>
-            </w:r>
-            <w:proofErr w:type="spellStart"/>
-            <w:r>
-              <w:t>slide</w:t>
-            </w:r>
-            <w:proofErr w:type="spellEnd"/>
-            <w:r>
-              <w:t xml:space="preserve"> 18). </w:t>
+              <w:t xml:space="preserve"> (voir slide 18). </w:t>
             </w:r>
             <w:r>
               <w:t>L’unité de distance en vigueur dans Tripoli est le cm.</w:t>
@@ -4095,15 +4079,7 @@
           </w:p>
           <w:p>
             <w:r>
-              <w:t xml:space="preserve">(voir </w:t>
-            </w:r>
-            <w:proofErr w:type="spellStart"/>
-            <w:r>
-              <w:t>slide</w:t>
-            </w:r>
-            <w:proofErr w:type="spellEnd"/>
-            <w:r>
-              <w:t xml:space="preserve"> 8)</w:t>
+              <w:t>(voir slide 8)</w:t>
             </w:r>
           </w:p>
           <w:p/>
@@ -4154,15 +4130,7 @@
               <w:t>neutronique</w:t>
             </w:r>
             <w:r>
-              <w:t xml:space="preserve"> (voir </w:t>
-            </w:r>
-            <w:proofErr w:type="spellStart"/>
-            <w:r>
-              <w:t>slide</w:t>
-            </w:r>
-            <w:proofErr w:type="spellEnd"/>
-            <w:r>
-              <w:t xml:space="preserve"> 15)</w:t>
+              <w:t xml:space="preserve"> (voir slide 15)</w:t>
             </w:r>
           </w:p>
           <w:p/>
@@ -4211,10 +4179,10 @@
                 <w:position w:val="-30"/>
               </w:rPr>
               <w:object w:dxaOrig="2400" w:dyaOrig="680">
-                <v:shape id="_x0000_i1030" type="#_x0000_t75" style="width:119.6pt;height:33.8pt" o:ole="">
+                <v:shape id="_x0000_i1030" type="#_x0000_t75" style="width:119.55pt;height:33.95pt" o:ole="">
                   <v:imagedata r:id="rId19" o:title=""/>
                 </v:shape>
-                <o:OLEObject Type="Embed" ProgID="Equation.3" ShapeID="_x0000_i1030" DrawAspect="Content" ObjectID="_1447145578" r:id="rId20"/>
+                <o:OLEObject Type="Embed" ProgID="Equation.3" ShapeID="_x0000_i1030" DrawAspect="Content" ObjectID="_1474443180" r:id="rId20"/>
               </w:object>
             </w:r>
           </w:p>
@@ -4627,8 +4595,8 @@
                       <w:b/>
                     </w:rPr>
                   </w:pPr>
-                  <w:bookmarkStart w:id="0" w:name="OLE_LINK1"/>
-                  <w:bookmarkStart w:id="1" w:name="OLE_LINK2"/>
+                  <w:bookmarkStart w:id="1" w:name="OLE_LINK1"/>
+                  <w:bookmarkStart w:id="2" w:name="OLE_LINK2"/>
                   <w:r>
                     <w:rPr>
                       <w:b/>
@@ -4822,8 +4790,8 @@
                 </w:p>
               </w:tc>
             </w:tr>
-            <w:bookmarkEnd w:id="0"/>
             <w:bookmarkEnd w:id="1"/>
+            <w:bookmarkEnd w:id="2"/>
           </w:tbl>
           <w:p/>
           <w:p/>
@@ -6344,8 +6312,6 @@
             <w:r>
               <w:t>)</w:t>
             </w:r>
-            <w:bookmarkStart w:id="2" w:name="_GoBack"/>
-            <w:bookmarkEnd w:id="2"/>
           </w:p>
           <w:p/>
         </w:tc>
@@ -8552,7 +8518,7 @@
         <w:sz w:val="14"/>
         <w:szCs w:val="14"/>
       </w:rPr>
-      <w:t>7</w:t>
+      <w:t>1</w:t>
     </w:r>
     <w:r>
       <w:rPr>
@@ -9383,7 +9349,6 @@
       <w:spacing w:after="0" w:line="240" w:lineRule="auto"/>
     </w:pPr>
     <w:tblPr>
-      <w:tblInd w:w="0" w:type="dxa"/>
       <w:tblBorders>
         <w:top w:val="single" w:sz="4" w:space="0" w:color="auto"/>
         <w:left w:val="single" w:sz="4" w:space="0" w:color="auto"/>
@@ -9392,12 +9357,6 @@
         <w:insideH w:val="single" w:sz="4" w:space="0" w:color="auto"/>
         <w:insideV w:val="single" w:sz="4" w:space="0" w:color="auto"/>
       </w:tblBorders>
-      <w:tblCellMar>
-        <w:top w:w="0" w:type="dxa"/>
-        <w:left w:w="108" w:type="dxa"/>
-        <w:bottom w:w="0" w:type="dxa"/>
-        <w:right w:w="108" w:type="dxa"/>
-      </w:tblCellMar>
     </w:tblPr>
   </w:style>
   <w:style w:type="paragraph" w:styleId="Textedebulles">
@@ -9810,7 +9769,6 @@
       <w:spacing w:after="0" w:line="240" w:lineRule="auto"/>
     </w:pPr>
     <w:tblPr>
-      <w:tblInd w:w="0" w:type="dxa"/>
       <w:tblBorders>
         <w:top w:val="single" w:sz="4" w:space="0" w:color="auto"/>
         <w:left w:val="single" w:sz="4" w:space="0" w:color="auto"/>
@@ -9819,12 +9777,6 @@
         <w:insideH w:val="single" w:sz="4" w:space="0" w:color="auto"/>
         <w:insideV w:val="single" w:sz="4" w:space="0" w:color="auto"/>
       </w:tblBorders>
-      <w:tblCellMar>
-        <w:top w:w="0" w:type="dxa"/>
-        <w:left w:w="108" w:type="dxa"/>
-        <w:bottom w:w="0" w:type="dxa"/>
-        <w:right w:w="108" w:type="dxa"/>
-      </w:tblCellMar>
     </w:tblPr>
   </w:style>
   <w:style w:type="paragraph" w:styleId="Textedebulles">
@@ -10204,7 +10156,7 @@
 </file>
 
 <file path=customXml/itemProps1.xml><?xml version="1.0" encoding="utf-8"?>
-<ds:datastoreItem xmlns:ds="http://schemas.openxmlformats.org/officeDocument/2006/customXml" ds:itemID="{800EA624-AF08-4566-B548-6AAB4649A0DD}">
+<ds:datastoreItem xmlns:ds="http://schemas.openxmlformats.org/officeDocument/2006/customXml" ds:itemID="{04F1EECF-AF31-4E00-B625-B08425576F6F}">
   <ds:schemaRefs>
     <ds:schemaRef ds:uri="http://schemas.openxmlformats.org/officeDocument/2006/bibliography"/>
   </ds:schemaRefs>

</xml_diff>